<commit_message>
Sprint 1 document review
</commit_message>
<xml_diff>
--- a/Cinema-System-ESD-Component B/documents/Sprint 1 - UFCF85-30-3 Enterprise System Development.docx
+++ b/Cinema-System-ESD-Component B/documents/Sprint 1 - UFCF85-30-3 Enterprise System Development.docx
@@ -307,45 +307,15 @@
     </w:p>
     <w:p/>
     <w:p>
-      <w:pPr>
-        <w:rPr>
-          <w:rFonts w:ascii="Times New Roman" w:hAnsi="Times New Roman" w:cs="Times New Roman"/>
-        </w:rPr>
-      </w:pPr>
-      <w:r>
-        <w:rPr>
-          <w:rFonts w:ascii="Times New Roman" w:hAnsi="Times New Roman" w:cs="Times New Roman"/>
-        </w:rPr>
-        <w:t xml:space="preserve">Please insert up-to-date Burn-down Chart </w:t>
-      </w:r>
-    </w:p>
-    <w:p/>
-    <w:p>
-      <w:pPr>
-        <w:rPr>
-          <w:rFonts w:ascii="Times New Roman" w:hAnsi="Times New Roman" w:cs="Times New Roman"/>
-          <w:b/>
-          <w:bCs/>
-          <w:color w:val="4472C4" w:themeColor="accent1"/>
-        </w:rPr>
-      </w:pPr>
       <w:r>
         <w:rPr>
           <w:noProof/>
         </w:rPr>
         <w:drawing>
-          <wp:anchor distT="0" distB="0" distL="114300" distR="114300" simplePos="0" relativeHeight="251658240" behindDoc="0" locked="0" layoutInCell="1" allowOverlap="1" wp14:anchorId="2C34D5EA" wp14:editId="23F863F0">
-            <wp:simplePos x="0" y="0"/>
-            <wp:positionH relativeFrom="column">
-              <wp:posOffset>0</wp:posOffset>
-            </wp:positionH>
-            <wp:positionV relativeFrom="paragraph">
-              <wp:posOffset>255905</wp:posOffset>
-            </wp:positionV>
-            <wp:extent cx="5943600" cy="2372360"/>
-            <wp:effectExtent l="0" t="0" r="0" b="8890"/>
-            <wp:wrapTopAndBottom/>
-            <wp:docPr id="1" name="Picture 1" descr="Graphical user interface, text, application, email, Teams&#10;&#10;Description automatically generated"/>
+          <wp:inline distT="0" distB="0" distL="0" distR="0" wp14:anchorId="60CFB6A4" wp14:editId="2F376BEC">
+            <wp:extent cx="5943600" cy="2726055"/>
+            <wp:effectExtent l="0" t="0" r="0" b="0"/>
+            <wp:docPr id="2" name="Picture 2" descr="Chart&#10;&#10;Description automatically generated"/>
             <wp:cNvGraphicFramePr>
               <a:graphicFrameLocks xmlns:a="http://schemas.openxmlformats.org/drawingml/2006/main" noChangeAspect="1"/>
             </wp:cNvGraphicFramePr>
@@ -353,17 +323,11 @@
               <a:graphicData uri="http://schemas.openxmlformats.org/drawingml/2006/picture">
                 <pic:pic xmlns:pic="http://schemas.openxmlformats.org/drawingml/2006/picture">
                   <pic:nvPicPr>
-                    <pic:cNvPr id="1" name="Picture 1" descr="Graphical user interface, text, application, email, Teams&#10;&#10;Description automatically generated"/>
+                    <pic:cNvPr id="2" name="Picture 2" descr="Chart&#10;&#10;Description automatically generated"/>
                     <pic:cNvPicPr/>
                   </pic:nvPicPr>
                   <pic:blipFill>
-                    <a:blip r:embed="rId4">
-                      <a:extLst>
-                        <a:ext uri="{28A0092B-C50C-407E-A947-70E740481C1C}">
-                          <a14:useLocalDpi xmlns:a14="http://schemas.microsoft.com/office/drawing/2010/main" val="0"/>
-                        </a:ext>
-                      </a:extLst>
-                    </a:blip>
+                    <a:blip r:embed="rId4"/>
                     <a:stretch>
                       <a:fillRect/>
                     </a:stretch>
@@ -371,7 +335,7 @@
                   <pic:spPr>
                     <a:xfrm>
                       <a:off x="0" y="0"/>
-                      <a:ext cx="5943600" cy="2372360"/>
+                      <a:ext cx="5943600" cy="2726055"/>
                     </a:xfrm>
                     <a:prstGeom prst="rect">
                       <a:avLst/>
@@ -380,30 +344,141 @@
                 </pic:pic>
               </a:graphicData>
             </a:graphic>
-            <wp14:sizeRelH relativeFrom="page">
-              <wp14:pctWidth>0</wp14:pctWidth>
-            </wp14:sizeRelH>
-            <wp14:sizeRelV relativeFrom="page">
-              <wp14:pctHeight>0</wp14:pctHeight>
-            </wp14:sizeRelV>
-          </wp:anchor>
+          </wp:inline>
         </w:drawing>
       </w:r>
-      <w:r>
+    </w:p>
+    <w:p/>
+    <w:p>
+      <w:pPr>
         <w:rPr>
           <w:rFonts w:ascii="Times New Roman" w:hAnsi="Times New Roman" w:cs="Times New Roman"/>
           <w:b/>
           <w:bCs/>
           <w:color w:val="4472C4" w:themeColor="accent1"/>
         </w:rPr>
+      </w:pPr>
+      <w:r>
+        <w:rPr>
+          <w:rFonts w:ascii="Times New Roman" w:hAnsi="Times New Roman" w:cs="Times New Roman"/>
+          <w:b/>
+          <w:bCs/>
+          <w:color w:val="4472C4" w:themeColor="accent1"/>
+        </w:rPr>
         <w:t>&lt;&lt;Backlog list&gt;&gt;</w:t>
       </w:r>
     </w:p>
+    <w:p>
+      <w:r>
+        <w:rPr>
+          <w:noProof/>
+        </w:rPr>
+        <w:drawing>
+          <wp:inline distT="0" distB="0" distL="0" distR="0" wp14:anchorId="62714CBE" wp14:editId="1F951A2D">
+            <wp:extent cx="5943600" cy="2174240"/>
+            <wp:effectExtent l="0" t="0" r="0" b="0"/>
+            <wp:docPr id="1" name="Picture 1" descr="Graphical user interface, application, Teams&#10;&#10;Description automatically generated"/>
+            <wp:cNvGraphicFramePr>
+              <a:graphicFrameLocks xmlns:a="http://schemas.openxmlformats.org/drawingml/2006/main" noChangeAspect="1"/>
+            </wp:cNvGraphicFramePr>
+            <a:graphic xmlns:a="http://schemas.openxmlformats.org/drawingml/2006/main">
+              <a:graphicData uri="http://schemas.openxmlformats.org/drawingml/2006/picture">
+                <pic:pic xmlns:pic="http://schemas.openxmlformats.org/drawingml/2006/picture">
+                  <pic:nvPicPr>
+                    <pic:cNvPr id="1" name="Picture 1" descr="Graphical user interface, application, Teams&#10;&#10;Description automatically generated"/>
+                    <pic:cNvPicPr/>
+                  </pic:nvPicPr>
+                  <pic:blipFill>
+                    <a:blip r:embed="rId5"/>
+                    <a:stretch>
+                      <a:fillRect/>
+                    </a:stretch>
+                  </pic:blipFill>
+                  <pic:spPr>
+                    <a:xfrm>
+                      <a:off x="0" y="0"/>
+                      <a:ext cx="5943600" cy="2174240"/>
+                    </a:xfrm>
+                    <a:prstGeom prst="rect">
+                      <a:avLst/>
+                    </a:prstGeom>
+                  </pic:spPr>
+                </pic:pic>
+              </a:graphicData>
+            </a:graphic>
+          </wp:inline>
+        </w:drawing>
+      </w:r>
+    </w:p>
+    <w:p>
+      <w:pPr>
+        <w:rPr>
+          <w:rFonts w:ascii="Times New Roman" w:hAnsi="Times New Roman" w:cs="Times New Roman"/>
+          <w:b/>
+          <w:bCs/>
+          <w:color w:val="4472C4" w:themeColor="accent1"/>
+        </w:rPr>
+      </w:pPr>
+    </w:p>
+    <w:p>
+      <w:pPr>
+        <w:rPr>
+          <w:rFonts w:ascii="Times New Roman" w:hAnsi="Times New Roman" w:cs="Times New Roman"/>
+          <w:b/>
+          <w:bCs/>
+          <w:color w:val="4472C4" w:themeColor="accent1"/>
+        </w:rPr>
+      </w:pPr>
+    </w:p>
+    <w:p>
+      <w:pPr>
+        <w:rPr>
+          <w:rFonts w:ascii="Times New Roman" w:hAnsi="Times New Roman" w:cs="Times New Roman"/>
+          <w:b/>
+          <w:bCs/>
+          <w:color w:val="4472C4" w:themeColor="accent1"/>
+        </w:rPr>
+      </w:pPr>
+    </w:p>
+    <w:p>
+      <w:pPr>
+        <w:rPr>
+          <w:rFonts w:ascii="Times New Roman" w:hAnsi="Times New Roman" w:cs="Times New Roman"/>
+          <w:b/>
+          <w:bCs/>
+          <w:color w:val="4472C4" w:themeColor="accent1"/>
+        </w:rPr>
+      </w:pPr>
+      <w:r>
+        <w:rPr>
+          <w:rFonts w:ascii="Times New Roman" w:hAnsi="Times New Roman" w:cs="Times New Roman"/>
+          <w:b/>
+          <w:bCs/>
+          <w:color w:val="4472C4" w:themeColor="accent1"/>
+        </w:rPr>
+        <w:lastRenderedPageBreak/>
+        <w:t>&lt;&lt;Communication Issues&gt;&gt;</w:t>
+      </w:r>
+    </w:p>
     <w:p/>
     <w:p>
       <w:pPr>
         <w:rPr>
           <w:rFonts w:ascii="Times New Roman" w:hAnsi="Times New Roman" w:cs="Times New Roman"/>
+        </w:rPr>
+      </w:pPr>
+      <w:r>
+        <w:rPr>
+          <w:rFonts w:ascii="Times New Roman" w:hAnsi="Times New Roman" w:cs="Times New Roman"/>
+        </w:rPr>
+        <w:t>We were able to communicate with all group members, however, Sebastian is unable to attend practical sessions because he lives in London. He is reachable via our MS Teams group chat and we have had group meetings through that.</w:t>
+      </w:r>
+    </w:p>
+    <w:p/>
+    <w:p>
+      <w:pPr>
+        <w:rPr>
+          <w:rFonts w:ascii="Times New Roman" w:hAnsi="Times New Roman" w:cs="Times New Roman"/>
           <w:b/>
           <w:bCs/>
           <w:color w:val="4472C4" w:themeColor="accent1"/>
@@ -416,13 +491,21 @@
           <w:bCs/>
           <w:color w:val="4472C4" w:themeColor="accent1"/>
         </w:rPr>
-        <w:t>&lt;&lt;Communication Issues&gt;&gt;</w:t>
+        <w:t>&lt;&lt;Reflections&gt;&gt;</w:t>
       </w:r>
     </w:p>
     <w:p/>
     <w:p>
-      <w:r>
-        <w:t>Please bring forward any communication issue you faced. If no issue, then you can leave it empty or type N/A</w:t>
+      <w:pPr>
+        <w:rPr>
+          <w:rFonts w:ascii="Times New Roman" w:hAnsi="Times New Roman" w:cs="Times New Roman"/>
+        </w:rPr>
+      </w:pPr>
+      <w:r>
+        <w:rPr>
+          <w:rFonts w:ascii="Times New Roman" w:hAnsi="Times New Roman" w:cs="Times New Roman"/>
+        </w:rPr>
+        <w:t>We had no issues with setting up the working environment - we Atlassian/Jira for the board software, and other than that everything seems to be going ok.</w:t>
       </w:r>
     </w:p>
     <w:p/>
@@ -442,38 +525,12 @@
           <w:bCs/>
           <w:color w:val="4472C4" w:themeColor="accent1"/>
         </w:rPr>
-        <w:t>&lt;&lt;Reflections&gt;&gt;</w:t>
+        <w:t>&lt;&lt;Relevant Links&gt;&gt;</w:t>
       </w:r>
     </w:p>
     <w:p/>
     <w:p>
       <w:r>
-        <w:t>Please provide a short reflection on your group effort including any Good Practice or emerging issues.</w:t>
-      </w:r>
-    </w:p>
-    <w:p/>
-    <w:p>
-      <w:pPr>
-        <w:rPr>
-          <w:rFonts w:ascii="Times New Roman" w:hAnsi="Times New Roman" w:cs="Times New Roman"/>
-          <w:b/>
-          <w:bCs/>
-          <w:color w:val="4472C4" w:themeColor="accent1"/>
-        </w:rPr>
-      </w:pPr>
-      <w:r>
-        <w:rPr>
-          <w:rFonts w:ascii="Times New Roman" w:hAnsi="Times New Roman" w:cs="Times New Roman"/>
-          <w:b/>
-          <w:bCs/>
-          <w:color w:val="4472C4" w:themeColor="accent1"/>
-        </w:rPr>
-        <w:t>&lt;&lt;Relevant Links&gt;&gt;</w:t>
-      </w:r>
-    </w:p>
-    <w:p/>
-    <w:p>
-      <w:r>
         <w:rPr>
           <w:rFonts w:ascii="Times New Roman" w:hAnsi="Times New Roman" w:cs="Times New Roman"/>
         </w:rPr>
@@ -482,7 +539,7 @@
       <w:r>
         <w:t xml:space="preserve"> </w:t>
       </w:r>
-      <w:hyperlink r:id="rId5" w:history="1">
+      <w:hyperlink r:id="rId6" w:history="1">
         <w:r>
           <w:rPr>
             <w:rStyle w:val="Hyperlink"/>
@@ -503,7 +560,7 @@
         </w:rPr>
         <w:t xml:space="preserve">Jira Board: </w:t>
       </w:r>
-      <w:hyperlink r:id="rId6" w:history="1">
+      <w:hyperlink r:id="rId7" w:history="1">
         <w:r>
           <w:rPr>
             <w:rStyle w:val="Hyperlink"/>

</xml_diff>